<commit_message>
The user stories rearrangement
</commit_message>
<xml_diff>
--- a/Documentation/1_Sprint.docx
+++ b/Documentation/1_Sprint.docx
@@ -84,25 +84,7 @@
           <w:sz w:val="24"/>
           <w:szCs w:val="24"/>
         </w:rPr>
-        <w:t xml:space="preserve">Yoana </w:t>
-      </w:r>
-      <w:proofErr w:type="spellStart"/>
-      <w:r>
-        <w:rPr>
-          <w:rFonts w:ascii="Times New Roman" w:hAnsi="Times New Roman" w:cs="Times New Roman"/>
-          <w:sz w:val="24"/>
-          <w:szCs w:val="24"/>
-        </w:rPr>
-        <w:t>Dimitrova</w:t>
-      </w:r>
-      <w:proofErr w:type="spellEnd"/>
-      <w:r>
-        <w:rPr>
-          <w:rFonts w:ascii="Times New Roman" w:hAnsi="Times New Roman" w:cs="Times New Roman"/>
-          <w:sz w:val="24"/>
-          <w:szCs w:val="24"/>
-        </w:rPr>
-        <w:t xml:space="preserve"> Penkova</w:t>
+        <w:t>Yoana Dimitrova Penkova</w:t>
       </w:r>
     </w:p>
     <w:p>
@@ -114,7 +96,6 @@
           <w:lang w:val="es-ES"/>
         </w:rPr>
       </w:pPr>
-      <w:proofErr w:type="spellStart"/>
       <w:r>
         <w:rPr>
           <w:rFonts w:ascii="Times New Roman" w:hAnsi="Times New Roman" w:cs="Times New Roman"/>
@@ -142,7 +123,6 @@
         </w:rPr>
         <w:t>na</w:t>
       </w:r>
-      <w:proofErr w:type="spellEnd"/>
       <w:r>
         <w:rPr>
           <w:rFonts w:ascii="Times New Roman" w:hAnsi="Times New Roman" w:cs="Times New Roman"/>
@@ -150,40 +130,37 @@
           <w:szCs w:val="24"/>
           <w:lang w:val="es-ES"/>
         </w:rPr>
-        <w:t xml:space="preserve"> </w:t>
-      </w:r>
-      <w:proofErr w:type="spellStart"/>
-      <w:r>
+        <w:t xml:space="preserve"> Bukša</w:t>
+      </w:r>
+    </w:p>
+    <w:p>
+      <w:pPr>
         <w:rPr>
           <w:rFonts w:ascii="Times New Roman" w:hAnsi="Times New Roman" w:cs="Times New Roman"/>
           <w:sz w:val="24"/>
           <w:szCs w:val="24"/>
           <w:lang w:val="es-ES"/>
         </w:rPr>
-        <w:t>Bukša</w:t>
-      </w:r>
-      <w:proofErr w:type="spellEnd"/>
-    </w:p>
-    <w:p>
-      <w:pPr>
+      </w:pPr>
+      <w:r>
         <w:rPr>
           <w:rFonts w:ascii="Times New Roman" w:hAnsi="Times New Roman" w:cs="Times New Roman"/>
           <w:sz w:val="24"/>
           <w:szCs w:val="24"/>
           <w:lang w:val="es-ES"/>
         </w:rPr>
-      </w:pPr>
-      <w:proofErr w:type="spellStart"/>
-      <w:r>
+        <w:t>Ivan Menacho Gallardo</w:t>
+      </w:r>
+    </w:p>
+    <w:p>
+      <w:pPr>
         <w:rPr>
           <w:rFonts w:ascii="Times New Roman" w:hAnsi="Times New Roman" w:cs="Times New Roman"/>
           <w:sz w:val="24"/>
           <w:szCs w:val="24"/>
           <w:lang w:val="es-ES"/>
         </w:rPr>
-        <w:t>Ivan</w:t>
-      </w:r>
-      <w:proofErr w:type="spellEnd"/>
+      </w:pPr>
       <w:r>
         <w:rPr>
           <w:rFonts w:ascii="Times New Roman" w:hAnsi="Times New Roman" w:cs="Times New Roman"/>
@@ -191,49 +168,8 @@
           <w:szCs w:val="24"/>
           <w:lang w:val="es-ES"/>
         </w:rPr>
-        <w:t xml:space="preserve"> </w:t>
-      </w:r>
-      <w:proofErr w:type="spellStart"/>
-      <w:r>
-        <w:rPr>
-          <w:rFonts w:ascii="Times New Roman" w:hAnsi="Times New Roman" w:cs="Times New Roman"/>
-          <w:sz w:val="24"/>
-          <w:szCs w:val="24"/>
-          <w:lang w:val="es-ES"/>
-        </w:rPr>
-        <w:t>Menacho</w:t>
-      </w:r>
-      <w:proofErr w:type="spellEnd"/>
-      <w:r>
-        <w:rPr>
-          <w:rFonts w:ascii="Times New Roman" w:hAnsi="Times New Roman" w:cs="Times New Roman"/>
-          <w:sz w:val="24"/>
-          <w:szCs w:val="24"/>
-          <w:lang w:val="es-ES"/>
-        </w:rPr>
-        <w:t xml:space="preserve"> Gallardo</w:t>
-      </w:r>
-    </w:p>
-    <w:p>
-      <w:pPr>
-        <w:rPr>
-          <w:rFonts w:ascii="Times New Roman" w:hAnsi="Times New Roman" w:cs="Times New Roman"/>
-          <w:sz w:val="24"/>
-          <w:szCs w:val="24"/>
-          <w:lang w:val="es-ES"/>
-        </w:rPr>
-      </w:pPr>
-      <w:proofErr w:type="spellStart"/>
-      <w:r>
-        <w:rPr>
-          <w:rFonts w:ascii="Times New Roman" w:hAnsi="Times New Roman" w:cs="Times New Roman"/>
-          <w:sz w:val="24"/>
-          <w:szCs w:val="24"/>
-          <w:lang w:val="es-ES"/>
-        </w:rPr>
         <w:t>Alvaro</w:t>
       </w:r>
-      <w:proofErr w:type="spellEnd"/>
       <w:r>
         <w:rPr>
           <w:rFonts w:ascii="Times New Roman" w:hAnsi="Times New Roman" w:cs="Times New Roman"/>
@@ -271,25 +207,7 @@
           <w:sz w:val="24"/>
           <w:szCs w:val="24"/>
         </w:rPr>
-        <w:t xml:space="preserve"> </w:t>
-      </w:r>
-      <w:proofErr w:type="spellStart"/>
-      <w:r>
-        <w:rPr>
-          <w:rFonts w:ascii="Times New Roman" w:hAnsi="Times New Roman" w:cs="Times New Roman"/>
-          <w:sz w:val="24"/>
-          <w:szCs w:val="24"/>
-        </w:rPr>
-        <w:t>Cañizares</w:t>
-      </w:r>
-      <w:proofErr w:type="spellEnd"/>
-      <w:r>
-        <w:rPr>
-          <w:rFonts w:ascii="Times New Roman" w:hAnsi="Times New Roman" w:cs="Times New Roman"/>
-          <w:sz w:val="24"/>
-          <w:szCs w:val="24"/>
-        </w:rPr>
-        <w:t xml:space="preserve"> Juan</w:t>
+        <w:t xml:space="preserve"> Cañizares Juan</w:t>
       </w:r>
       <w:r>
         <w:rPr>
@@ -429,17 +347,8 @@
           <w:rFonts w:ascii="Times New Roman" w:hAnsi="Times New Roman" w:cs="Times New Roman"/>
           <w:sz w:val="28"/>
         </w:rPr>
-        <w:t xml:space="preserve">University of </w:t>
-      </w:r>
-      <w:proofErr w:type="spellStart"/>
-      <w:r>
-        <w:rPr>
-          <w:rFonts w:ascii="Times New Roman" w:hAnsi="Times New Roman" w:cs="Times New Roman"/>
-          <w:sz w:val="28"/>
-        </w:rPr>
-        <w:t>Sevilla</w:t>
-      </w:r>
-      <w:proofErr w:type="spellEnd"/>
+        <w:t>University of Sevilla</w:t>
+      </w:r>
     </w:p>
     <w:p>
       <w:pPr>
@@ -1667,11 +1576,9 @@
         </w:numPr>
         <w:ind w:hanging="294"/>
       </w:pPr>
-      <w:proofErr w:type="spellStart"/>
       <w:r>
         <w:t>startDate</w:t>
       </w:r>
-      <w:proofErr w:type="spellEnd"/>
     </w:p>
     <w:p>
       <w:pPr>
@@ -1682,13 +1589,8 @@
         </w:numPr>
         <w:ind w:hanging="294"/>
       </w:pPr>
-      <w:proofErr w:type="spellStart"/>
-      <w:r>
-        <w:t>endDate</w:t>
-      </w:r>
-      <w:proofErr w:type="spellEnd"/>
-      <w:r>
-        <w:t xml:space="preserve"> </w:t>
+      <w:r>
+        <w:t xml:space="preserve">endDate </w:t>
       </w:r>
     </w:p>
     <w:p>
@@ -1981,14 +1883,12 @@
           <w:rFonts w:ascii="Times New Roman" w:hAnsi="Times New Roman" w:cs="Times New Roman"/>
         </w:rPr>
       </w:pPr>
-      <w:proofErr w:type="spellStart"/>
       <w:r>
         <w:rPr>
           <w:rFonts w:ascii="Times New Roman" w:hAnsi="Times New Roman" w:cs="Times New Roman"/>
         </w:rPr>
         <w:t>dateTime</w:t>
       </w:r>
-      <w:proofErr w:type="spellEnd"/>
     </w:p>
     <w:p>
       <w:pPr>
@@ -2420,14 +2320,12 @@
           <w:rFonts w:ascii="Times New Roman" w:hAnsi="Times New Roman" w:cs="Times New Roman"/>
         </w:rPr>
       </w:pPr>
-      <w:proofErr w:type="spellStart"/>
       <w:r>
         <w:rPr>
           <w:rFonts w:ascii="Times New Roman" w:hAnsi="Times New Roman" w:cs="Times New Roman"/>
         </w:rPr>
         <w:t>BirthDate</w:t>
       </w:r>
-      <w:proofErr w:type="spellEnd"/>
     </w:p>
     <w:p>
       <w:pPr>
@@ -2921,21 +2819,7 @@
         <w:rPr>
           <w:rFonts w:ascii="Times New Roman" w:hAnsi="Times New Roman" w:cs="Times New Roman"/>
         </w:rPr>
-        <w:t xml:space="preserve">Intervention: the idea is that in the pet clinic a Veterinarian will perform operations (if </w:t>
-      </w:r>
-      <w:proofErr w:type="spellStart"/>
-      <w:r>
-        <w:rPr>
-          <w:rFonts w:ascii="Times New Roman" w:hAnsi="Times New Roman" w:cs="Times New Roman"/>
-        </w:rPr>
-        <w:t>necesary</w:t>
-      </w:r>
-      <w:proofErr w:type="spellEnd"/>
-      <w:r>
-        <w:rPr>
-          <w:rFonts w:ascii="Times New Roman" w:hAnsi="Times New Roman" w:cs="Times New Roman"/>
-        </w:rPr>
-        <w:t>) to a Pet.</w:t>
+        <w:t>Intervention: the idea is that in the pet clinic a Veterinarian will perform operations (if necesary) to a Pet.</w:t>
       </w:r>
     </w:p>
     <w:p>
@@ -2949,35 +2833,7 @@
           <w:rFonts w:ascii="Times New Roman" w:hAnsi="Times New Roman" w:cs="Times New Roman"/>
         </w:rPr>
         <w:tab/>
-        <w:t xml:space="preserve">- </w:t>
-      </w:r>
-      <w:proofErr w:type="spellStart"/>
-      <w:r>
-        <w:rPr>
-          <w:rFonts w:ascii="Times New Roman" w:hAnsi="Times New Roman" w:cs="Times New Roman"/>
-        </w:rPr>
-        <w:t>InterventionDate</w:t>
-      </w:r>
-      <w:proofErr w:type="spellEnd"/>
-      <w:r>
-        <w:rPr>
-          <w:rFonts w:ascii="Times New Roman" w:hAnsi="Times New Roman" w:cs="Times New Roman"/>
-        </w:rPr>
-        <w:t xml:space="preserve">: This </w:t>
-      </w:r>
-      <w:proofErr w:type="spellStart"/>
-      <w:r>
-        <w:rPr>
-          <w:rFonts w:ascii="Times New Roman" w:hAnsi="Times New Roman" w:cs="Times New Roman"/>
-        </w:rPr>
-        <w:t>atributte</w:t>
-      </w:r>
-      <w:proofErr w:type="spellEnd"/>
-      <w:r>
-        <w:rPr>
-          <w:rFonts w:ascii="Times New Roman" w:hAnsi="Times New Roman" w:cs="Times New Roman"/>
-        </w:rPr>
-        <w:t xml:space="preserve"> saves the data of the date in which the intervention was performed</w:t>
+        <w:t>- InterventionDate: This atributte saves the data of the date in which the intervention was performed</w:t>
       </w:r>
     </w:p>
     <w:p>
@@ -2991,21 +2847,7 @@
           <w:rFonts w:ascii="Times New Roman" w:hAnsi="Times New Roman" w:cs="Times New Roman"/>
         </w:rPr>
         <w:tab/>
-        <w:t xml:space="preserve">- </w:t>
-      </w:r>
-      <w:proofErr w:type="spellStart"/>
-      <w:r>
-        <w:rPr>
-          <w:rFonts w:ascii="Times New Roman" w:hAnsi="Times New Roman" w:cs="Times New Roman"/>
-        </w:rPr>
-        <w:t>InterventionTime</w:t>
-      </w:r>
-      <w:proofErr w:type="spellEnd"/>
-      <w:r>
-        <w:rPr>
-          <w:rFonts w:ascii="Times New Roman" w:hAnsi="Times New Roman" w:cs="Times New Roman"/>
-        </w:rPr>
-        <w:t>: It contains the time the intervention lasted</w:t>
+        <w:t>- InterventionTime: It contains the time the intervention lasted</w:t>
       </w:r>
     </w:p>
     <w:p>
@@ -3035,19 +2877,11 @@
           <w:rFonts w:ascii="Times New Roman" w:hAnsi="Times New Roman" w:cs="Times New Roman"/>
         </w:rPr>
       </w:pPr>
-      <w:proofErr w:type="spellStart"/>
-      <w:r>
-        <w:rPr>
-          <w:rFonts w:ascii="Times New Roman" w:hAnsi="Times New Roman" w:cs="Times New Roman"/>
-        </w:rPr>
-        <w:t>MedicalReport</w:t>
-      </w:r>
-      <w:proofErr w:type="spellEnd"/>
-      <w:r>
-        <w:rPr>
-          <w:rFonts w:ascii="Times New Roman" w:hAnsi="Times New Roman" w:cs="Times New Roman"/>
-        </w:rPr>
-        <w:t>: it contains all the data of a Pet, also contains all the Interventions, Medicines and Visits</w:t>
+      <w:r>
+        <w:rPr>
+          <w:rFonts w:ascii="Times New Roman" w:hAnsi="Times New Roman" w:cs="Times New Roman"/>
+        </w:rPr>
+        <w:t>MedicalReport: it contains all the data of a Pet, also contains all the Interventions, Medicines and Visits</w:t>
       </w:r>
     </w:p>
     <w:p>
@@ -3061,21 +2895,7 @@
           <w:rFonts w:ascii="Times New Roman" w:hAnsi="Times New Roman" w:cs="Times New Roman"/>
         </w:rPr>
         <w:tab/>
-        <w:t xml:space="preserve">- Date: The date of the creation of the Medical Report, that it is translated in the </w:t>
-      </w:r>
-      <w:proofErr w:type="spellStart"/>
-      <w:r>
-        <w:rPr>
-          <w:rFonts w:ascii="Times New Roman" w:hAnsi="Times New Roman" w:cs="Times New Roman"/>
-        </w:rPr>
-        <w:t>fisrt</w:t>
-      </w:r>
-      <w:proofErr w:type="spellEnd"/>
-      <w:r>
-        <w:rPr>
-          <w:rFonts w:ascii="Times New Roman" w:hAnsi="Times New Roman" w:cs="Times New Roman"/>
-        </w:rPr>
-        <w:t xml:space="preserve"> day a Pet came to the clinic</w:t>
+        <w:t>- Date: The date of the creation of the Medical Report, that it is translated in the fisrt day a Pet came to the clinic</w:t>
       </w:r>
     </w:p>
     <w:p>
@@ -3089,21 +2909,7 @@
           <w:rFonts w:ascii="Times New Roman" w:hAnsi="Times New Roman" w:cs="Times New Roman"/>
         </w:rPr>
         <w:tab/>
-        <w:t xml:space="preserve">- </w:t>
-      </w:r>
-      <w:proofErr w:type="spellStart"/>
-      <w:r>
-        <w:rPr>
-          <w:rFonts w:ascii="Times New Roman" w:hAnsi="Times New Roman" w:cs="Times New Roman"/>
-        </w:rPr>
-        <w:t>Expiraton</w:t>
-      </w:r>
-      <w:proofErr w:type="spellEnd"/>
-      <w:r>
-        <w:rPr>
-          <w:rFonts w:ascii="Times New Roman" w:hAnsi="Times New Roman" w:cs="Times New Roman"/>
-        </w:rPr>
-        <w:t xml:space="preserve"> Date: The date in which an animal rather dies or drop out from the pet clinic</w:t>
+        <w:t>- Expiraton Date: The date in which an animal rather dies or drop out from the pet clinic</w:t>
       </w:r>
     </w:p>
     <w:p>
@@ -3151,21 +2957,7 @@
           <w:rFonts w:ascii="Times New Roman" w:hAnsi="Times New Roman" w:cs="Times New Roman"/>
         </w:rPr>
         <w:tab/>
-        <w:t xml:space="preserve">- </w:t>
-      </w:r>
-      <w:proofErr w:type="spellStart"/>
-      <w:r>
-        <w:rPr>
-          <w:rFonts w:ascii="Times New Roman" w:hAnsi="Times New Roman" w:cs="Times New Roman"/>
-        </w:rPr>
-        <w:t>AdoptionDate</w:t>
-      </w:r>
-      <w:proofErr w:type="spellEnd"/>
-      <w:r>
-        <w:rPr>
-          <w:rFonts w:ascii="Times New Roman" w:hAnsi="Times New Roman" w:cs="Times New Roman"/>
-        </w:rPr>
-        <w:t>: The date in which a Pet is adopted</w:t>
+        <w:t>- AdoptionDate: The date in which a Pet is adopted</w:t>
       </w:r>
     </w:p>
     <w:p>
@@ -3199,21 +2991,7 @@
           <w:rFonts w:ascii="Times New Roman" w:hAnsi="Times New Roman" w:cs="Times New Roman"/>
         </w:rPr>
         <w:tab/>
-        <w:t xml:space="preserve">- Name: The name </w:t>
-      </w:r>
-      <w:proofErr w:type="gramStart"/>
-      <w:r>
-        <w:rPr>
-          <w:rFonts w:ascii="Times New Roman" w:hAnsi="Times New Roman" w:cs="Times New Roman"/>
-        </w:rPr>
-        <w:t>of  the</w:t>
-      </w:r>
-      <w:proofErr w:type="gramEnd"/>
-      <w:r>
-        <w:rPr>
-          <w:rFonts w:ascii="Times New Roman" w:hAnsi="Times New Roman" w:cs="Times New Roman"/>
-        </w:rPr>
-        <w:t xml:space="preserve"> medicine</w:t>
+        <w:t>- Name: The name of  the medicine</w:t>
       </w:r>
     </w:p>
     <w:p>
@@ -3241,69 +3019,27 @@
           <w:rFonts w:ascii="Times New Roman" w:hAnsi="Times New Roman" w:cs="Times New Roman"/>
         </w:rPr>
         <w:tab/>
-        <w:t xml:space="preserve">- Maker: The </w:t>
-      </w:r>
-      <w:proofErr w:type="spellStart"/>
-      <w:r>
-        <w:rPr>
-          <w:rFonts w:ascii="Times New Roman" w:hAnsi="Times New Roman" w:cs="Times New Roman"/>
-        </w:rPr>
-        <w:t>companyy</w:t>
-      </w:r>
-      <w:proofErr w:type="spellEnd"/>
-      <w:r>
-        <w:rPr>
-          <w:rFonts w:ascii="Times New Roman" w:hAnsi="Times New Roman" w:cs="Times New Roman"/>
-        </w:rPr>
-        <w:t xml:space="preserve"> </w:t>
-      </w:r>
-      <w:proofErr w:type="spellStart"/>
-      <w:r>
-        <w:rPr>
-          <w:rFonts w:ascii="Times New Roman" w:hAnsi="Times New Roman" w:cs="Times New Roman"/>
-        </w:rPr>
-        <w:t>responsable</w:t>
-      </w:r>
-      <w:proofErr w:type="spellEnd"/>
-      <w:r>
-        <w:rPr>
-          <w:rFonts w:ascii="Times New Roman" w:hAnsi="Times New Roman" w:cs="Times New Roman"/>
-        </w:rPr>
-        <w:t xml:space="preserve"> of making the product</w:t>
-      </w:r>
-    </w:p>
-    <w:p>
-      <w:pPr>
-        <w:rPr>
-          <w:rFonts w:ascii="Times New Roman" w:hAnsi="Times New Roman" w:cs="Times New Roman"/>
-        </w:rPr>
-      </w:pPr>
-    </w:p>
-    <w:p>
-      <w:pPr>
-        <w:rPr>
-          <w:rFonts w:ascii="Times New Roman" w:hAnsi="Times New Roman" w:cs="Times New Roman"/>
-        </w:rPr>
-      </w:pPr>
-      <w:r>
-        <w:rPr>
-          <w:rFonts w:ascii="Times New Roman" w:hAnsi="Times New Roman" w:cs="Times New Roman"/>
-        </w:rPr>
-        <w:t xml:space="preserve">Trainer: When a Pet comes to the Pet clinic or comes out of a intervention and need rehabilitation a </w:t>
-      </w:r>
-      <w:proofErr w:type="spellStart"/>
-      <w:r>
-        <w:rPr>
-          <w:rFonts w:ascii="Times New Roman" w:hAnsi="Times New Roman" w:cs="Times New Roman"/>
-        </w:rPr>
-        <w:t>traiiner</w:t>
-      </w:r>
-      <w:proofErr w:type="spellEnd"/>
-      <w:r>
-        <w:rPr>
-          <w:rFonts w:ascii="Times New Roman" w:hAnsi="Times New Roman" w:cs="Times New Roman"/>
-        </w:rPr>
-        <w:t xml:space="preserve"> is offer by the clinic</w:t>
+        <w:t>- Maker: The companyy responsable of making the product</w:t>
+      </w:r>
+    </w:p>
+    <w:p>
+      <w:pPr>
+        <w:rPr>
+          <w:rFonts w:ascii="Times New Roman" w:hAnsi="Times New Roman" w:cs="Times New Roman"/>
+        </w:rPr>
+      </w:pPr>
+    </w:p>
+    <w:p>
+      <w:pPr>
+        <w:rPr>
+          <w:rFonts w:ascii="Times New Roman" w:hAnsi="Times New Roman" w:cs="Times New Roman"/>
+        </w:rPr>
+      </w:pPr>
+      <w:r>
+        <w:rPr>
+          <w:rFonts w:ascii="Times New Roman" w:hAnsi="Times New Roman" w:cs="Times New Roman"/>
+        </w:rPr>
+        <w:t>Trainer: When a Pet comes to the Pet clinic or comes out of a intervention and need rehabilitation a traiiner is offer by the clinic</w:t>
       </w:r>
     </w:p>
     <w:p>
@@ -4541,21 +4277,7 @@
               <w:rPr>
                 <w:rFonts w:ascii="Times New Roman" w:hAnsi="Times New Roman" w:cs="Times New Roman"/>
               </w:rPr>
-              <w:t xml:space="preserve">A vet goes into the application and chooses the option of prescribing a medicine to a given pet. </w:t>
-            </w:r>
-            <w:proofErr w:type="spellStart"/>
-            <w:r>
-              <w:rPr>
-                <w:rFonts w:ascii="Times New Roman" w:hAnsi="Times New Roman" w:cs="Times New Roman"/>
-              </w:rPr>
-              <w:t>He/She</w:t>
-            </w:r>
-            <w:proofErr w:type="spellEnd"/>
-            <w:r>
-              <w:rPr>
-                <w:rFonts w:ascii="Times New Roman" w:hAnsi="Times New Roman" w:cs="Times New Roman"/>
-              </w:rPr>
-              <w:t xml:space="preserve"> enters the necessary information and has a successful new medicine entry.</w:t>
+              <w:t>A vet goes into the application and chooses the option of prescribing a medicine to a given pet. He/She enters the necessary information and has a successful new medicine entry.</w:t>
             </w:r>
           </w:p>
         </w:tc>
@@ -4659,21 +4381,7 @@
               <w:rPr>
                 <w:rFonts w:ascii="Times New Roman" w:hAnsi="Times New Roman" w:cs="Times New Roman"/>
               </w:rPr>
-              <w:t xml:space="preserve">A vet goes into the application and chooses the option of prescribing a medicine to a given pet. </w:t>
-            </w:r>
-            <w:proofErr w:type="spellStart"/>
-            <w:r>
-              <w:rPr>
-                <w:rFonts w:ascii="Times New Roman" w:hAnsi="Times New Roman" w:cs="Times New Roman"/>
-              </w:rPr>
-              <w:t>He/She</w:t>
-            </w:r>
-            <w:proofErr w:type="spellEnd"/>
-            <w:r>
-              <w:rPr>
-                <w:rFonts w:ascii="Times New Roman" w:hAnsi="Times New Roman" w:cs="Times New Roman"/>
-              </w:rPr>
-              <w:t xml:space="preserve"> enters the necessary info but some of the values are wrong. So the new medicine entry is not performed.</w:t>
+              <w:t>A vet goes into the application and chooses the option of prescribing a medicine to a given pet. He/She enters the necessary info but some of the values are wrong. So the new medicine entry is not performed.</w:t>
             </w:r>
           </w:p>
         </w:tc>
@@ -4912,13 +4620,7 @@
               <w:rPr>
                 <w:rFonts w:ascii="Times New Roman" w:hAnsi="Times New Roman" w:cs="Times New Roman"/>
               </w:rPr>
-              <w:t>Negative use case</w:t>
-            </w:r>
-            <w:r>
-              <w:rPr>
-                <w:rFonts w:ascii="Times New Roman" w:hAnsi="Times New Roman" w:cs="Times New Roman"/>
-              </w:rPr>
-              <w:t xml:space="preserve"> </w:t>
+              <w:t xml:space="preserve">Negative use case </w:t>
             </w:r>
           </w:p>
         </w:tc>
@@ -7689,13 +7391,7 @@
               <w:rPr>
                 <w:rFonts w:ascii="Times New Roman" w:hAnsi="Times New Roman" w:cs="Times New Roman"/>
               </w:rPr>
-              <w:t>treat its illness</w:t>
-            </w:r>
-            <w:r>
-              <w:rPr>
-                <w:rFonts w:ascii="Times New Roman" w:hAnsi="Times New Roman" w:cs="Times New Roman"/>
-              </w:rPr>
-              <w:t>.</w:t>
+              <w:t>treat its illness.</w:t>
             </w:r>
           </w:p>
         </w:tc>
@@ -7874,14 +7570,7 @@
                 <w:b/>
               </w:rPr>
               <w:lastRenderedPageBreak/>
-              <w:t>US</w:t>
-            </w:r>
-            <w:r>
-              <w:rPr>
-                <w:rFonts w:ascii="Times New Roman" w:hAnsi="Times New Roman" w:cs="Times New Roman"/>
-                <w:b/>
-              </w:rPr>
-              <w:t xml:space="preserve"> 017</w:t>
+              <w:t>US 017</w:t>
             </w:r>
           </w:p>
         </w:tc>
@@ -8171,14 +7860,7 @@
                 <w:rFonts w:ascii="Times New Roman" w:hAnsi="Times New Roman" w:cs="Times New Roman"/>
                 <w:b/>
               </w:rPr>
-              <w:t>US</w:t>
-            </w:r>
-            <w:r>
-              <w:rPr>
-                <w:rFonts w:ascii="Times New Roman" w:hAnsi="Times New Roman" w:cs="Times New Roman"/>
-                <w:b/>
-              </w:rPr>
-              <w:t xml:space="preserve"> 018</w:t>
+              <w:t>US 018</w:t>
             </w:r>
           </w:p>
         </w:tc>
@@ -8201,7 +7883,14 @@
                 <w:rFonts w:ascii="Times New Roman" w:hAnsi="Times New Roman" w:cs="Times New Roman"/>
                 <w:b/>
               </w:rPr>
-              <w:t>Vet manages</w:t>
+              <w:t>Administrator</w:t>
+            </w:r>
+            <w:r>
+              <w:rPr>
+                <w:rFonts w:ascii="Times New Roman" w:hAnsi="Times New Roman" w:cs="Times New Roman"/>
+                <w:b/>
+              </w:rPr>
+              <w:t xml:space="preserve"> manages</w:t>
             </w:r>
             <w:r>
               <w:rPr>
@@ -8243,30 +7932,24 @@
               <w:rPr>
                 <w:rFonts w:ascii="Times New Roman" w:hAnsi="Times New Roman" w:cs="Times New Roman"/>
               </w:rPr>
-              <w:t>As a vet</w:t>
-            </w:r>
-          </w:p>
-          <w:p>
-            <w:pPr>
-              <w:spacing w:line="276" w:lineRule="auto"/>
-              <w:jc w:val="both"/>
-              <w:rPr>
-                <w:rFonts w:ascii="Times New Roman" w:hAnsi="Times New Roman" w:cs="Times New Roman"/>
-              </w:rPr>
-            </w:pPr>
-            <w:r>
-              <w:rPr>
-                <w:rFonts w:ascii="Times New Roman" w:hAnsi="Times New Roman" w:cs="Times New Roman"/>
-              </w:rPr>
-              <w:t>I want to manage (add new/remove exi</w:t>
+              <w:t>As an administrator,</w:t>
             </w:r>
             <w:bookmarkStart w:id="9" w:name="_GoBack"/>
             <w:bookmarkEnd w:id="9"/>
-            <w:r>
-              <w:rPr>
-                <w:rFonts w:ascii="Times New Roman" w:hAnsi="Times New Roman" w:cs="Times New Roman"/>
-              </w:rPr>
-              <w:t>sting) trainers,</w:t>
+          </w:p>
+          <w:p>
+            <w:pPr>
+              <w:spacing w:line="276" w:lineRule="auto"/>
+              <w:jc w:val="both"/>
+              <w:rPr>
+                <w:rFonts w:ascii="Times New Roman" w:hAnsi="Times New Roman" w:cs="Times New Roman"/>
+              </w:rPr>
+            </w:pPr>
+            <w:r>
+              <w:rPr>
+                <w:rFonts w:ascii="Times New Roman" w:hAnsi="Times New Roman" w:cs="Times New Roman"/>
+              </w:rPr>
+              <w:t>I want to manage (add new/remove existing) trainers,</w:t>
             </w:r>
           </w:p>
           <w:p>
@@ -8459,14 +8142,7 @@
                 <w:rFonts w:ascii="Times New Roman" w:hAnsi="Times New Roman" w:cs="Times New Roman"/>
                 <w:b/>
               </w:rPr>
-              <w:t>US</w:t>
-            </w:r>
-            <w:r>
-              <w:rPr>
-                <w:rFonts w:ascii="Times New Roman" w:hAnsi="Times New Roman" w:cs="Times New Roman"/>
-                <w:b/>
-              </w:rPr>
-              <w:t xml:space="preserve"> 019</w:t>
+              <w:t>US 019</w:t>
             </w:r>
           </w:p>
         </w:tc>
@@ -8646,14 +8322,7 @@
                 <w:rFonts w:ascii="Times New Roman" w:hAnsi="Times New Roman" w:cs="Times New Roman"/>
                 <w:b/>
               </w:rPr>
-              <w:t>US</w:t>
-            </w:r>
-            <w:r>
-              <w:rPr>
-                <w:rFonts w:ascii="Times New Roman" w:hAnsi="Times New Roman" w:cs="Times New Roman"/>
-                <w:b/>
-              </w:rPr>
-              <w:t xml:space="preserve"> 020</w:t>
+              <w:t>US 020</w:t>
             </w:r>
           </w:p>
         </w:tc>
@@ -10715,7 +10384,7 @@
 </file>
 
 <file path=customXml/itemProps1.xml><?xml version="1.0" encoding="utf-8"?>
-<ds:datastoreItem xmlns:ds="http://schemas.openxmlformats.org/officeDocument/2006/customXml" ds:itemID="{83DFBE35-2505-4D05-9170-5C90C573AA7C}">
+<ds:datastoreItem xmlns:ds="http://schemas.openxmlformats.org/officeDocument/2006/customXml" ds:itemID="{17E3047E-E621-4D38-9226-5E82DBAF6614}">
   <ds:schemaRefs>
     <ds:schemaRef ds:uri="http://schemas.openxmlformats.org/officeDocument/2006/bibliography"/>
   </ds:schemaRefs>

</xml_diff>